<commit_message>
Добавлена ф-ции parseByUrl, readInputDataFromFile и изменена requestInputData
</commit_message>
<xml_diff>
--- a/Vneshnyya_Specifikaciya.docx
+++ b/Vneshnyya_Specifikaciya.docx
@@ -588,7 +588,7 @@
           <w:sz w:val="28"/>
           <w:szCs w:val="28"/>
         </w:rPr>
-        <w:t>должна</w:t>
+        <w:t>может</w:t>
       </w:r>
       <w:r>
         <w:rPr>
@@ -641,6 +641,104 @@
           <w:sz w:val="28"/>
           <w:szCs w:val="28"/>
         </w:rPr>
+        <w:t xml:space="preserve">В качестве входных данных программа может принимать </w:t>
+      </w:r>
+      <w:r>
+        <w:rPr>
+          <w:rFonts w:ascii="Times New Roman" w:hAnsi="Times New Roman" w:cs="Times New Roman"/>
+          <w:sz w:val="28"/>
+          <w:szCs w:val="28"/>
+          <w:lang w:val="en-US"/>
+        </w:rPr>
+        <w:t>URL</w:t>
+      </w:r>
+      <w:r>
+        <w:rPr>
+          <w:rFonts w:ascii="Times New Roman" w:hAnsi="Times New Roman" w:cs="Times New Roman"/>
+          <w:sz w:val="28"/>
+          <w:szCs w:val="28"/>
+        </w:rPr>
+        <w:t>-адрес сайта.</w:t>
+      </w:r>
+    </w:p>
+    <w:p>
+      <w:pPr>
+        <w:spacing w:after="0" w:line="360" w:lineRule="auto"/>
+        <w:ind w:firstLine="708"/>
+        <w:jc w:val="both"/>
+        <w:rPr>
+          <w:rFonts w:ascii="Times New Roman" w:hAnsi="Times New Roman" w:cs="Times New Roman"/>
+          <w:sz w:val="28"/>
+          <w:szCs w:val="28"/>
+        </w:rPr>
+      </w:pPr>
+      <w:r>
+        <w:rPr>
+          <w:rFonts w:ascii="Times New Roman" w:hAnsi="Times New Roman" w:cs="Times New Roman"/>
+          <w:sz w:val="28"/>
+          <w:szCs w:val="28"/>
+          <w:lang w:val="en-US"/>
+        </w:rPr>
+        <w:t>URL</w:t>
+      </w:r>
+      <w:r>
+        <w:rPr>
+          <w:rFonts w:ascii="Times New Roman" w:hAnsi="Times New Roman" w:cs="Times New Roman"/>
+          <w:sz w:val="28"/>
+          <w:szCs w:val="28"/>
+        </w:rPr>
+        <w:t>-</w:t>
+      </w:r>
+      <w:r>
+        <w:rPr>
+          <w:rFonts w:ascii="Times New Roman" w:hAnsi="Times New Roman" w:cs="Times New Roman"/>
+          <w:sz w:val="28"/>
+          <w:szCs w:val="28"/>
+        </w:rPr>
+        <w:t>адрес</w:t>
+      </w:r>
+      <w:r>
+        <w:rPr>
+          <w:rFonts w:ascii="Times New Roman" w:hAnsi="Times New Roman" w:cs="Times New Roman"/>
+          <w:sz w:val="28"/>
+          <w:szCs w:val="28"/>
+        </w:rPr>
+        <w:t xml:space="preserve"> сайта</w:t>
+      </w:r>
+      <w:r>
+        <w:rPr>
+          <w:rFonts w:ascii="Times New Roman" w:hAnsi="Times New Roman" w:cs="Times New Roman"/>
+          <w:sz w:val="28"/>
+          <w:szCs w:val="28"/>
+        </w:rPr>
+        <w:t xml:space="preserve"> должен быть действительным (т. е. ведет на существующий сайт).</w:t>
+      </w:r>
+      <w:r>
+        <w:rPr>
+          <w:rFonts w:ascii="Times New Roman" w:hAnsi="Times New Roman" w:cs="Times New Roman"/>
+          <w:sz w:val="28"/>
+          <w:szCs w:val="28"/>
+        </w:rPr>
+        <w:t xml:space="preserve"> </w:t>
+      </w:r>
+    </w:p>
+    <w:p>
+      <w:pPr>
+        <w:spacing w:after="0" w:line="360" w:lineRule="auto"/>
+        <w:ind w:firstLine="708"/>
+        <w:jc w:val="both"/>
+        <w:rPr>
+          <w:rFonts w:ascii="Times New Roman" w:hAnsi="Times New Roman" w:cs="Times New Roman"/>
+          <w:sz w:val="28"/>
+          <w:szCs w:val="28"/>
+        </w:rPr>
+      </w:pPr>
+      <w:r>
+        <w:rPr>
+          <w:rFonts w:ascii="Times New Roman" w:hAnsi="Times New Roman" w:cs="Times New Roman"/>
+          <w:sz w:val="28"/>
+          <w:szCs w:val="28"/>
+        </w:rPr>
         <w:t>При составлении оглавления программа ориентируется</w:t>
       </w:r>
       <w:r>
@@ -988,54 +1086,6 @@
           <w:szCs w:val="28"/>
         </w:rPr>
       </w:pPr>
-    </w:p>
-    <w:p>
-      <w:pPr>
-        <w:spacing w:after="0" w:line="360" w:lineRule="auto"/>
-        <w:ind w:firstLine="708"/>
-        <w:jc w:val="both"/>
-        <w:rPr>
-          <w:rFonts w:ascii="Times New Roman" w:hAnsi="Times New Roman" w:cs="Times New Roman"/>
-          <w:sz w:val="28"/>
-          <w:szCs w:val="28"/>
-        </w:rPr>
-      </w:pPr>
-    </w:p>
-    <w:p>
-      <w:pPr>
-        <w:spacing w:after="0" w:line="360" w:lineRule="auto"/>
-        <w:ind w:firstLine="708"/>
-        <w:jc w:val="both"/>
-        <w:rPr>
-          <w:rFonts w:ascii="Times New Roman" w:hAnsi="Times New Roman" w:cs="Times New Roman"/>
-          <w:sz w:val="28"/>
-          <w:szCs w:val="28"/>
-        </w:rPr>
-      </w:pPr>
-    </w:p>
-    <w:p>
-      <w:pPr>
-        <w:spacing w:after="0" w:line="360" w:lineRule="auto"/>
-        <w:ind w:firstLine="708"/>
-        <w:jc w:val="both"/>
-        <w:rPr>
-          <w:rFonts w:ascii="Times New Roman" w:hAnsi="Times New Roman" w:cs="Times New Roman"/>
-          <w:sz w:val="28"/>
-          <w:szCs w:val="28"/>
-        </w:rPr>
-      </w:pPr>
-    </w:p>
-    <w:p>
-      <w:pPr>
-        <w:spacing w:after="0" w:line="360" w:lineRule="auto"/>
-        <w:ind w:firstLine="708"/>
-        <w:jc w:val="both"/>
-        <w:rPr>
-          <w:rFonts w:ascii="Times New Roman" w:hAnsi="Times New Roman" w:cs="Times New Roman"/>
-          <w:sz w:val="28"/>
-          <w:szCs w:val="28"/>
-        </w:rPr>
-      </w:pPr>
       <w:r>
         <w:rPr>
           <w:rFonts w:ascii="Times New Roman" w:hAnsi="Times New Roman" w:cs="Times New Roman"/>
@@ -1248,143 +1298,31 @@
           <w:sz w:val="28"/>
           <w:szCs w:val="28"/>
         </w:rPr>
+        <w:t xml:space="preserve"> (</w:t>
+      </w:r>
+      <w:r>
+        <w:rPr>
+          <w:rFonts w:ascii="Times New Roman" w:hAnsi="Times New Roman" w:cs="Times New Roman"/>
+          <w:sz w:val="28"/>
+          <w:szCs w:val="28"/>
+        </w:rPr>
+        <w:t>аргументом является абсолютный путь</w:t>
+      </w:r>
+      <w:r>
+        <w:rPr>
+          <w:rFonts w:ascii="Times New Roman" w:hAnsi="Times New Roman" w:cs="Times New Roman"/>
+          <w:sz w:val="28"/>
+          <w:szCs w:val="28"/>
+        </w:rPr>
+        <w:t>)</w:t>
+      </w:r>
+      <w:r>
+        <w:rPr>
+          <w:rFonts w:ascii="Times New Roman" w:hAnsi="Times New Roman" w:cs="Times New Roman"/>
+          <w:sz w:val="28"/>
+          <w:szCs w:val="28"/>
+        </w:rPr>
         <w:t xml:space="preserve">: </w:t>
-      </w:r>
-      <w:r>
-        <w:rPr>
-          <w:rFonts w:ascii="Times New Roman" w:hAnsi="Times New Roman" w:cs="Times New Roman"/>
-          <w:sz w:val="28"/>
-          <w:szCs w:val="28"/>
-          <w:lang w:val="en-US"/>
-        </w:rPr>
-        <w:t>app</w:t>
-      </w:r>
-      <w:r>
-        <w:rPr>
-          <w:rFonts w:ascii="Times New Roman" w:hAnsi="Times New Roman" w:cs="Times New Roman"/>
-          <w:sz w:val="28"/>
-          <w:szCs w:val="28"/>
-        </w:rPr>
-        <w:t>.</w:t>
-      </w:r>
-      <w:r>
-        <w:rPr>
-          <w:rFonts w:ascii="Times New Roman" w:hAnsi="Times New Roman" w:cs="Times New Roman"/>
-          <w:sz w:val="28"/>
-          <w:szCs w:val="28"/>
-          <w:lang w:val="en-US"/>
-        </w:rPr>
-        <w:t>exe</w:t>
-      </w:r>
-      <w:r>
-        <w:rPr>
-          <w:rFonts w:ascii="Times New Roman" w:hAnsi="Times New Roman" w:cs="Times New Roman"/>
-          <w:sz w:val="28"/>
-          <w:szCs w:val="28"/>
-        </w:rPr>
-        <w:t xml:space="preserve"> </w:t>
-      </w:r>
-      <w:r>
-        <w:rPr>
-          <w:rFonts w:ascii="Times New Roman" w:hAnsi="Times New Roman" w:cs="Times New Roman"/>
-          <w:sz w:val="28"/>
-          <w:szCs w:val="28"/>
-          <w:lang w:val="en-US"/>
-        </w:rPr>
-        <w:t>C</w:t>
-      </w:r>
-      <w:r>
-        <w:rPr>
-          <w:rFonts w:ascii="Times New Roman" w:hAnsi="Times New Roman" w:cs="Times New Roman"/>
-          <w:sz w:val="28"/>
-          <w:szCs w:val="28"/>
-        </w:rPr>
-        <w:t>:\</w:t>
-      </w:r>
-      <w:r>
-        <w:rPr>
-          <w:rFonts w:ascii="Times New Roman" w:hAnsi="Times New Roman" w:cs="Times New Roman"/>
-          <w:sz w:val="28"/>
-          <w:szCs w:val="28"/>
-          <w:lang w:val="en-US"/>
-        </w:rPr>
-        <w:t>Documents</w:t>
-      </w:r>
-      <w:r>
-        <w:rPr>
-          <w:rFonts w:ascii="Times New Roman" w:hAnsi="Times New Roman" w:cs="Times New Roman"/>
-          <w:sz w:val="28"/>
-          <w:szCs w:val="28"/>
-        </w:rPr>
-        <w:t>\</w:t>
-      </w:r>
-      <w:r>
-        <w:rPr>
-          <w:rFonts w:ascii="Times New Roman" w:hAnsi="Times New Roman" w:cs="Times New Roman"/>
-          <w:sz w:val="28"/>
-          <w:szCs w:val="28"/>
-          <w:lang w:val="en-US"/>
-        </w:rPr>
-        <w:t>input</w:t>
-      </w:r>
-      <w:r>
-        <w:rPr>
-          <w:rFonts w:ascii="Times New Roman" w:hAnsi="Times New Roman" w:cs="Times New Roman"/>
-          <w:sz w:val="28"/>
-          <w:szCs w:val="28"/>
-        </w:rPr>
-        <w:t>.</w:t>
-      </w:r>
-      <w:r>
-        <w:rPr>
-          <w:rFonts w:ascii="Times New Roman" w:hAnsi="Times New Roman" w:cs="Times New Roman"/>
-          <w:sz w:val="28"/>
-          <w:szCs w:val="28"/>
-          <w:lang w:val="en-US"/>
-        </w:rPr>
-        <w:t>txt</w:t>
-      </w:r>
-      <w:r>
-        <w:rPr>
-          <w:rFonts w:ascii="Times New Roman" w:hAnsi="Times New Roman" w:cs="Times New Roman"/>
-          <w:sz w:val="28"/>
-          <w:szCs w:val="28"/>
-        </w:rPr>
-        <w:t>/</w:t>
-      </w:r>
-      <w:r>
-        <w:rPr>
-          <w:rFonts w:ascii="Times New Roman" w:hAnsi="Times New Roman" w:cs="Times New Roman"/>
-          <w:sz w:val="28"/>
-          <w:szCs w:val="28"/>
-          <w:lang w:val="en-US"/>
-        </w:rPr>
-        <w:t>input</w:t>
-      </w:r>
-      <w:r>
-        <w:rPr>
-          <w:rFonts w:ascii="Times New Roman" w:hAnsi="Times New Roman" w:cs="Times New Roman"/>
-          <w:sz w:val="28"/>
-          <w:szCs w:val="28"/>
-        </w:rPr>
-        <w:t>.</w:t>
-      </w:r>
-      <w:r>
-        <w:rPr>
-          <w:rFonts w:ascii="Times New Roman" w:hAnsi="Times New Roman" w:cs="Times New Roman"/>
-          <w:sz w:val="28"/>
-          <w:szCs w:val="28"/>
-          <w:lang w:val="en-US"/>
-        </w:rPr>
-        <w:t>html</w:t>
-      </w:r>
-      <w:r>
-        <w:rPr>
-          <w:rFonts w:ascii="Times New Roman" w:hAnsi="Times New Roman" w:cs="Times New Roman"/>
-          <w:sz w:val="28"/>
-          <w:szCs w:val="28"/>
-        </w:rPr>
-        <w:t>.</w:t>
       </w:r>
     </w:p>
     <w:p>
@@ -1396,6 +1334,314 @@
           <w:rFonts w:ascii="Times New Roman" w:hAnsi="Times New Roman" w:cs="Times New Roman"/>
           <w:sz w:val="28"/>
           <w:szCs w:val="28"/>
+          <w:lang w:val="en-US"/>
+        </w:rPr>
+      </w:pPr>
+      <w:r>
+        <w:rPr>
+          <w:rFonts w:ascii="Times New Roman" w:hAnsi="Times New Roman" w:cs="Times New Roman"/>
+          <w:sz w:val="28"/>
+          <w:szCs w:val="28"/>
+          <w:lang w:val="en-US"/>
+        </w:rPr>
+        <w:t>app</w:t>
+      </w:r>
+      <w:r>
+        <w:rPr>
+          <w:rFonts w:ascii="Times New Roman" w:hAnsi="Times New Roman" w:cs="Times New Roman"/>
+          <w:sz w:val="28"/>
+          <w:szCs w:val="28"/>
+          <w:lang w:val="en-US"/>
+        </w:rPr>
+        <w:t>.</w:t>
+      </w:r>
+      <w:r>
+        <w:rPr>
+          <w:rFonts w:ascii="Times New Roman" w:hAnsi="Times New Roman" w:cs="Times New Roman"/>
+          <w:sz w:val="28"/>
+          <w:szCs w:val="28"/>
+          <w:lang w:val="en-US"/>
+        </w:rPr>
+        <w:t>exe</w:t>
+      </w:r>
+      <w:r>
+        <w:rPr>
+          <w:rFonts w:ascii="Times New Roman" w:hAnsi="Times New Roman" w:cs="Times New Roman"/>
+          <w:sz w:val="28"/>
+          <w:szCs w:val="28"/>
+          <w:lang w:val="en-US"/>
+        </w:rPr>
+        <w:t xml:space="preserve"> </w:t>
+      </w:r>
+      <w:r>
+        <w:rPr>
+          <w:rFonts w:ascii="Times New Roman" w:hAnsi="Times New Roman" w:cs="Times New Roman"/>
+          <w:sz w:val="28"/>
+          <w:szCs w:val="28"/>
+          <w:lang w:val="en-US"/>
+        </w:rPr>
+        <w:t>C</w:t>
+      </w:r>
+      <w:r>
+        <w:rPr>
+          <w:rFonts w:ascii="Times New Roman" w:hAnsi="Times New Roman" w:cs="Times New Roman"/>
+          <w:sz w:val="28"/>
+          <w:szCs w:val="28"/>
+          <w:lang w:val="en-US"/>
+        </w:rPr>
+        <w:t>:\</w:t>
+      </w:r>
+      <w:r>
+        <w:rPr>
+          <w:rFonts w:ascii="Times New Roman" w:hAnsi="Times New Roman" w:cs="Times New Roman"/>
+          <w:sz w:val="28"/>
+          <w:szCs w:val="28"/>
+          <w:lang w:val="en-US"/>
+        </w:rPr>
+        <w:t>Documents</w:t>
+      </w:r>
+      <w:r>
+        <w:rPr>
+          <w:rFonts w:ascii="Times New Roman" w:hAnsi="Times New Roman" w:cs="Times New Roman"/>
+          <w:sz w:val="28"/>
+          <w:szCs w:val="28"/>
+          <w:lang w:val="en-US"/>
+        </w:rPr>
+        <w:t>\</w:t>
+      </w:r>
+      <w:r>
+        <w:rPr>
+          <w:rFonts w:ascii="Times New Roman" w:hAnsi="Times New Roman" w:cs="Times New Roman"/>
+          <w:sz w:val="28"/>
+          <w:szCs w:val="28"/>
+          <w:lang w:val="en-US"/>
+        </w:rPr>
+        <w:t>input.html</w:t>
+      </w:r>
+    </w:p>
+    <w:p>
+      <w:pPr>
+        <w:spacing w:line="360" w:lineRule="auto"/>
+        <w:ind w:firstLine="709"/>
+        <w:jc w:val="both"/>
+        <w:rPr>
+          <w:rFonts w:ascii="Times New Roman" w:hAnsi="Times New Roman" w:cs="Times New Roman"/>
+          <w:sz w:val="28"/>
+          <w:szCs w:val="28"/>
+        </w:rPr>
+      </w:pPr>
+      <w:r>
+        <w:rPr>
+          <w:rFonts w:ascii="Times New Roman" w:hAnsi="Times New Roman" w:cs="Times New Roman"/>
+          <w:sz w:val="28"/>
+          <w:szCs w:val="28"/>
+        </w:rPr>
+        <w:t>Пример</w:t>
+      </w:r>
+      <w:r>
+        <w:rPr>
+          <w:rFonts w:ascii="Times New Roman" w:hAnsi="Times New Roman" w:cs="Times New Roman"/>
+          <w:sz w:val="28"/>
+          <w:szCs w:val="28"/>
+        </w:rPr>
+        <w:t xml:space="preserve"> </w:t>
+      </w:r>
+      <w:r>
+        <w:rPr>
+          <w:rFonts w:ascii="Times New Roman" w:hAnsi="Times New Roman" w:cs="Times New Roman"/>
+          <w:sz w:val="28"/>
+          <w:szCs w:val="28"/>
+        </w:rPr>
+        <w:t>команды</w:t>
+      </w:r>
+      <w:r>
+        <w:rPr>
+          <w:rFonts w:ascii="Times New Roman" w:hAnsi="Times New Roman" w:cs="Times New Roman"/>
+          <w:sz w:val="28"/>
+          <w:szCs w:val="28"/>
+        </w:rPr>
+        <w:t xml:space="preserve"> </w:t>
+      </w:r>
+      <w:r>
+        <w:rPr>
+          <w:rFonts w:ascii="Times New Roman" w:hAnsi="Times New Roman" w:cs="Times New Roman"/>
+          <w:sz w:val="28"/>
+          <w:szCs w:val="28"/>
+        </w:rPr>
+        <w:t>запуска</w:t>
+      </w:r>
+      <w:r>
+        <w:rPr>
+          <w:rFonts w:ascii="Times New Roman" w:hAnsi="Times New Roman" w:cs="Times New Roman"/>
+          <w:sz w:val="28"/>
+          <w:szCs w:val="28"/>
+        </w:rPr>
+        <w:t xml:space="preserve"> </w:t>
+      </w:r>
+      <w:r>
+        <w:rPr>
+          <w:rFonts w:ascii="Times New Roman" w:hAnsi="Times New Roman" w:cs="Times New Roman"/>
+          <w:sz w:val="28"/>
+          <w:szCs w:val="28"/>
+        </w:rPr>
+        <w:t>программы</w:t>
+      </w:r>
+      <w:r>
+        <w:rPr>
+          <w:rFonts w:ascii="Times New Roman" w:hAnsi="Times New Roman" w:cs="Times New Roman"/>
+          <w:sz w:val="28"/>
+          <w:szCs w:val="28"/>
+        </w:rPr>
+        <w:t xml:space="preserve"> (</w:t>
+      </w:r>
+      <w:r>
+        <w:rPr>
+          <w:rFonts w:ascii="Times New Roman" w:hAnsi="Times New Roman" w:cs="Times New Roman"/>
+          <w:sz w:val="28"/>
+          <w:szCs w:val="28"/>
+        </w:rPr>
+        <w:t xml:space="preserve">аргументом является </w:t>
+      </w:r>
+      <w:r>
+        <w:rPr>
+          <w:rFonts w:ascii="Times New Roman" w:hAnsi="Times New Roman" w:cs="Times New Roman"/>
+          <w:sz w:val="28"/>
+          <w:szCs w:val="28"/>
+          <w:lang w:val="en-US"/>
+        </w:rPr>
+        <w:t>URL</w:t>
+      </w:r>
+      <w:r>
+        <w:rPr>
+          <w:rFonts w:ascii="Times New Roman" w:hAnsi="Times New Roman" w:cs="Times New Roman"/>
+          <w:sz w:val="28"/>
+          <w:szCs w:val="28"/>
+        </w:rPr>
+        <w:t xml:space="preserve"> </w:t>
+      </w:r>
+      <w:r>
+        <w:rPr>
+          <w:rFonts w:ascii="Times New Roman" w:hAnsi="Times New Roman" w:cs="Times New Roman"/>
+          <w:sz w:val="28"/>
+          <w:szCs w:val="28"/>
+        </w:rPr>
+        <w:t>ссылка</w:t>
+      </w:r>
+      <w:r>
+        <w:rPr>
+          <w:rFonts w:ascii="Times New Roman" w:hAnsi="Times New Roman" w:cs="Times New Roman"/>
+          <w:sz w:val="28"/>
+          <w:szCs w:val="28"/>
+        </w:rPr>
+        <w:t>)</w:t>
+      </w:r>
+      <w:r>
+        <w:rPr>
+          <w:rFonts w:ascii="Times New Roman" w:hAnsi="Times New Roman" w:cs="Times New Roman"/>
+          <w:sz w:val="28"/>
+          <w:szCs w:val="28"/>
+        </w:rPr>
+        <w:t xml:space="preserve">: </w:t>
+      </w:r>
+    </w:p>
+    <w:p>
+      <w:pPr>
+        <w:spacing w:line="360" w:lineRule="auto"/>
+        <w:ind w:firstLine="709"/>
+        <w:jc w:val="both"/>
+        <w:rPr>
+          <w:rFonts w:ascii="Times New Roman" w:hAnsi="Times New Roman" w:cs="Times New Roman"/>
+          <w:sz w:val="28"/>
+          <w:szCs w:val="28"/>
+        </w:rPr>
+      </w:pPr>
+      <w:r>
+        <w:rPr>
+          <w:rFonts w:ascii="Times New Roman" w:hAnsi="Times New Roman" w:cs="Times New Roman"/>
+          <w:sz w:val="28"/>
+          <w:szCs w:val="28"/>
+          <w:lang w:val="en-US"/>
+        </w:rPr>
+        <w:t>app</w:t>
+      </w:r>
+      <w:r>
+        <w:rPr>
+          <w:rFonts w:ascii="Times New Roman" w:hAnsi="Times New Roman" w:cs="Times New Roman"/>
+          <w:sz w:val="28"/>
+          <w:szCs w:val="28"/>
+        </w:rPr>
+        <w:t>.</w:t>
+      </w:r>
+      <w:r>
+        <w:rPr>
+          <w:rFonts w:ascii="Times New Roman" w:hAnsi="Times New Roman" w:cs="Times New Roman"/>
+          <w:sz w:val="28"/>
+          <w:szCs w:val="28"/>
+          <w:lang w:val="en-US"/>
+        </w:rPr>
+        <w:t>exe</w:t>
+      </w:r>
+      <w:r>
+        <w:rPr>
+          <w:rFonts w:ascii="Times New Roman" w:hAnsi="Times New Roman" w:cs="Times New Roman"/>
+          <w:sz w:val="28"/>
+          <w:szCs w:val="28"/>
+        </w:rPr>
+        <w:t xml:space="preserve"> </w:t>
+      </w:r>
+      <w:r>
+        <w:rPr>
+          <w:rFonts w:ascii="Times New Roman" w:hAnsi="Times New Roman" w:cs="Times New Roman"/>
+          <w:sz w:val="28"/>
+          <w:szCs w:val="28"/>
+          <w:lang w:val="en-US"/>
+        </w:rPr>
+        <w:t>http</w:t>
+      </w:r>
+      <w:r>
+        <w:rPr>
+          <w:rFonts w:ascii="Times New Roman" w:hAnsi="Times New Roman" w:cs="Times New Roman"/>
+          <w:sz w:val="28"/>
+          <w:szCs w:val="28"/>
+        </w:rPr>
+        <w:t>://</w:t>
+      </w:r>
+      <w:r>
+        <w:rPr>
+          <w:rFonts w:ascii="Times New Roman" w:hAnsi="Times New Roman" w:cs="Times New Roman"/>
+          <w:sz w:val="28"/>
+          <w:szCs w:val="28"/>
+          <w:lang w:val="en-US"/>
+        </w:rPr>
+        <w:t>google</w:t>
+      </w:r>
+      <w:r>
+        <w:rPr>
+          <w:rFonts w:ascii="Times New Roman" w:hAnsi="Times New Roman" w:cs="Times New Roman"/>
+          <w:sz w:val="28"/>
+          <w:szCs w:val="28"/>
+        </w:rPr>
+        <w:t>.</w:t>
+      </w:r>
+      <w:r>
+        <w:rPr>
+          <w:rFonts w:ascii="Times New Roman" w:hAnsi="Times New Roman" w:cs="Times New Roman"/>
+          <w:sz w:val="28"/>
+          <w:szCs w:val="28"/>
+          <w:lang w:val="en-US"/>
+        </w:rPr>
+        <w:t>com</w:t>
+      </w:r>
+    </w:p>
+    <w:p>
+      <w:pPr>
+        <w:spacing w:line="360" w:lineRule="auto"/>
+        <w:ind w:firstLine="709"/>
+        <w:jc w:val="both"/>
+        <w:rPr>
+          <w:rFonts w:ascii="Times New Roman" w:hAnsi="Times New Roman" w:cs="Times New Roman"/>
+          <w:sz w:val="28"/>
+          <w:szCs w:val="28"/>
         </w:rPr>
       </w:pPr>
       <w:r>
@@ -1444,25 +1690,33 @@
           <w:rFonts w:ascii="Times New Roman" w:hAnsi="Times New Roman" w:cs="Times New Roman"/>
           <w:sz w:val="28"/>
           <w:szCs w:val="28"/>
-        </w:rPr>
-        <w:t>.</w:t>
-      </w:r>
-      <w:r>
-        <w:rPr>
-          <w:rFonts w:ascii="Times New Roman" w:hAnsi="Times New Roman" w:cs="Times New Roman"/>
-          <w:sz w:val="28"/>
-          <w:szCs w:val="28"/>
           <w:lang w:val="en-US"/>
         </w:rPr>
-        <w:t>txt</w:t>
-      </w:r>
-      <w:r>
-        <w:rPr>
-          <w:rFonts w:ascii="Times New Roman" w:hAnsi="Times New Roman" w:cs="Times New Roman"/>
-          <w:sz w:val="28"/>
-          <w:szCs w:val="28"/>
-        </w:rPr>
-        <w:t>.</w:t>
+        <w:t>URL</w:t>
+      </w:r>
+      <w:r>
+        <w:rPr>
+          <w:rFonts w:ascii="Times New Roman" w:hAnsi="Times New Roman" w:cs="Times New Roman"/>
+          <w:sz w:val="28"/>
+          <w:szCs w:val="28"/>
+        </w:rPr>
+        <w:t>-адреса</w:t>
+      </w:r>
+      <w:r>
+        <w:rPr>
+          <w:rFonts w:ascii="Times New Roman" w:hAnsi="Times New Roman" w:cs="Times New Roman"/>
+          <w:sz w:val="28"/>
+          <w:szCs w:val="28"/>
+        </w:rPr>
+        <w:t xml:space="preserve">, </w:t>
+      </w:r>
+      <w:r>
+        <w:rPr>
+          <w:rFonts w:ascii="Times New Roman" w:hAnsi="Times New Roman" w:cs="Times New Roman"/>
+          <w:sz w:val="28"/>
+          <w:szCs w:val="28"/>
+        </w:rPr>
+        <w:t>передаваемого в качестве аргумента при запуске программы.</w:t>
       </w:r>
     </w:p>
     <w:p>
@@ -1472,7 +1726,6 @@
         <w:jc w:val="both"/>
         <w:rPr>
           <w:rFonts w:ascii="Times New Roman" w:hAnsi="Times New Roman" w:cs="Times New Roman"/>
-          <w:color w:val="FF0000"/>
           <w:sz w:val="28"/>
           <w:szCs w:val="28"/>
         </w:rPr>
@@ -1605,48 +1858,7 @@
           <w:sz w:val="28"/>
           <w:szCs w:val="28"/>
         </w:rPr>
-        <w:t xml:space="preserve"> Файл с результатом работы программы</w:t>
-      </w:r>
-      <w:r>
-        <w:rPr>
-          <w:rFonts w:ascii="Times New Roman" w:hAnsi="Times New Roman" w:cs="Times New Roman"/>
-          <w:sz w:val="28"/>
-          <w:szCs w:val="28"/>
-        </w:rPr>
         <w:t xml:space="preserve"> </w:t>
-      </w:r>
-      <w:r>
-        <w:rPr>
-          <w:rFonts w:ascii="Times New Roman" w:hAnsi="Times New Roman" w:cs="Times New Roman"/>
-          <w:sz w:val="28"/>
-          <w:szCs w:val="28"/>
-        </w:rPr>
-        <w:t xml:space="preserve">сохраняется в </w:t>
-      </w:r>
-      <w:r>
-        <w:rPr>
-          <w:rFonts w:ascii="Times New Roman" w:hAnsi="Times New Roman" w:cs="Times New Roman"/>
-          <w:sz w:val="28"/>
-          <w:szCs w:val="28"/>
-        </w:rPr>
-        <w:t>./</w:t>
-      </w:r>
-      <w:r>
-        <w:rPr>
-          <w:rFonts w:ascii="Times New Roman" w:hAnsi="Times New Roman" w:cs="Times New Roman"/>
-          <w:sz w:val="28"/>
-          <w:szCs w:val="28"/>
-          <w:lang w:val="en-US"/>
-        </w:rPr>
-        <w:t>Result</w:t>
-      </w:r>
-      <w:r>
-        <w:rPr>
-          <w:rFonts w:ascii="Times New Roman" w:hAnsi="Times New Roman" w:cs="Times New Roman"/>
-          <w:sz w:val="28"/>
-          <w:szCs w:val="28"/>
-        </w:rPr>
-        <w:t>.</w:t>
       </w:r>
     </w:p>
     <w:p>
@@ -1656,10 +1868,78 @@
         <w:jc w:val="both"/>
         <w:rPr>
           <w:rFonts w:ascii="Times New Roman" w:hAnsi="Times New Roman" w:cs="Times New Roman"/>
-          <w:sz w:val="28"/>
-          <w:szCs w:val="28"/>
-        </w:rPr>
-      </w:pPr>
+          <w:color w:val="FF0000"/>
+          <w:sz w:val="28"/>
+          <w:szCs w:val="28"/>
+        </w:rPr>
+      </w:pPr>
+      <w:r>
+        <w:rPr>
+          <w:rFonts w:ascii="Times New Roman" w:hAnsi="Times New Roman" w:cs="Times New Roman"/>
+          <w:sz w:val="28"/>
+          <w:szCs w:val="28"/>
+        </w:rPr>
+        <w:t>Файл с результатом работы программы</w:t>
+      </w:r>
+      <w:r>
+        <w:rPr>
+          <w:rFonts w:ascii="Times New Roman" w:hAnsi="Times New Roman" w:cs="Times New Roman"/>
+          <w:sz w:val="28"/>
+          <w:szCs w:val="28"/>
+        </w:rPr>
+        <w:t xml:space="preserve"> </w:t>
+      </w:r>
+      <w:r>
+        <w:rPr>
+          <w:rFonts w:ascii="Times New Roman" w:hAnsi="Times New Roman" w:cs="Times New Roman"/>
+          <w:sz w:val="28"/>
+          <w:szCs w:val="28"/>
+        </w:rPr>
+        <w:t xml:space="preserve">сохраняется </w:t>
+      </w:r>
+      <w:proofErr w:type="gramStart"/>
+      <w:r>
+        <w:rPr>
+          <w:rFonts w:ascii="Times New Roman" w:hAnsi="Times New Roman" w:cs="Times New Roman"/>
+          <w:sz w:val="28"/>
+          <w:szCs w:val="28"/>
+        </w:rPr>
+        <w:t xml:space="preserve">в </w:t>
+      </w:r>
+      <w:r>
+        <w:rPr>
+          <w:rFonts w:ascii="Times New Roman" w:hAnsi="Times New Roman" w:cs="Times New Roman"/>
+          <w:sz w:val="28"/>
+          <w:szCs w:val="28"/>
+        </w:rPr>
+        <w:t>.</w:t>
+      </w:r>
+      <w:proofErr w:type="gramEnd"/>
+      <w:r>
+        <w:rPr>
+          <w:rFonts w:ascii="Times New Roman" w:hAnsi="Times New Roman" w:cs="Times New Roman"/>
+          <w:sz w:val="28"/>
+          <w:szCs w:val="28"/>
+        </w:rPr>
+        <w:t>/</w:t>
+      </w:r>
+      <w:r>
+        <w:rPr>
+          <w:rFonts w:ascii="Times New Roman" w:hAnsi="Times New Roman" w:cs="Times New Roman"/>
+          <w:sz w:val="28"/>
+          <w:szCs w:val="28"/>
+          <w:lang w:val="en-US"/>
+        </w:rPr>
+        <w:t>Result</w:t>
+      </w:r>
+      <w:r>
+        <w:rPr>
+          <w:rFonts w:ascii="Times New Roman" w:hAnsi="Times New Roman" w:cs="Times New Roman"/>
+          <w:sz w:val="28"/>
+          <w:szCs w:val="28"/>
+        </w:rPr>
+        <w:t>.</w:t>
+      </w:r>
     </w:p>
     <w:p>
       <w:pPr>
@@ -1672,22 +1952,6 @@
           <w:szCs w:val="28"/>
         </w:rPr>
       </w:pPr>
-      <w:r>
-        <w:rPr>
-          <w:rFonts w:ascii="Times New Roman" w:hAnsi="Times New Roman" w:cs="Times New Roman"/>
-          <w:sz w:val="28"/>
-          <w:szCs w:val="28"/>
-        </w:rPr>
-        <w:t xml:space="preserve">4. </w:t>
-      </w:r>
-      <w:r>
-        <w:rPr>
-          <w:rFonts w:ascii="Times New Roman" w:hAnsi="Times New Roman" w:cs="Times New Roman"/>
-          <w:sz w:val="28"/>
-          <w:szCs w:val="28"/>
-        </w:rPr>
-        <w:t>Требования к надежности</w:t>
-      </w:r>
     </w:p>
     <w:p>
       <w:pPr>
@@ -1700,6 +1964,22 @@
           <w:szCs w:val="28"/>
         </w:rPr>
       </w:pPr>
+      <w:r>
+        <w:rPr>
+          <w:rFonts w:ascii="Times New Roman" w:hAnsi="Times New Roman" w:cs="Times New Roman"/>
+          <w:sz w:val="28"/>
+          <w:szCs w:val="28"/>
+        </w:rPr>
+        <w:t xml:space="preserve">4. </w:t>
+      </w:r>
+      <w:r>
+        <w:rPr>
+          <w:rFonts w:ascii="Times New Roman" w:hAnsi="Times New Roman" w:cs="Times New Roman"/>
+          <w:sz w:val="28"/>
+          <w:szCs w:val="28"/>
+        </w:rPr>
+        <w:t>Требования к надежности</w:t>
+      </w:r>
     </w:p>
     <w:p>
       <w:pPr>
@@ -1712,14 +1992,6 @@
           <w:szCs w:val="28"/>
         </w:rPr>
       </w:pPr>
-      <w:r>
-        <w:rPr>
-          <w:rFonts w:ascii="Times New Roman" w:hAnsi="Times New Roman" w:cs="Times New Roman"/>
-          <w:sz w:val="28"/>
-          <w:szCs w:val="28"/>
-        </w:rPr>
-        <w:t xml:space="preserve">В процессе работы программы не должно происходить ее аварийного завершения или зависания. </w:t>
-      </w:r>
     </w:p>
     <w:p>
       <w:pPr>
@@ -1738,63 +2010,7 @@
           <w:sz w:val="28"/>
           <w:szCs w:val="28"/>
         </w:rPr>
-        <w:t>В случае ошибки во входных данных</w:t>
-      </w:r>
-      <w:r>
-        <w:rPr>
-          <w:rFonts w:ascii="Times New Roman" w:hAnsi="Times New Roman" w:cs="Times New Roman"/>
-          <w:sz w:val="28"/>
-          <w:szCs w:val="28"/>
-        </w:rPr>
-        <w:t>,</w:t>
-      </w:r>
-      <w:r>
-        <w:rPr>
-          <w:rFonts w:ascii="Times New Roman" w:hAnsi="Times New Roman" w:cs="Times New Roman"/>
-          <w:sz w:val="28"/>
-          <w:szCs w:val="28"/>
-        </w:rPr>
-        <w:t xml:space="preserve"> пользователь должен получать сообщения</w:t>
-      </w:r>
-      <w:r>
-        <w:rPr>
-          <w:rFonts w:ascii="Times New Roman" w:hAnsi="Times New Roman" w:cs="Times New Roman"/>
-          <w:sz w:val="28"/>
-          <w:szCs w:val="28"/>
-        </w:rPr>
-        <w:t>,</w:t>
-      </w:r>
-      <w:r>
-        <w:rPr>
-          <w:rFonts w:ascii="Times New Roman" w:hAnsi="Times New Roman" w:cs="Times New Roman"/>
-          <w:sz w:val="28"/>
-          <w:szCs w:val="28"/>
-        </w:rPr>
-        <w:t xml:space="preserve"> перечисленные в </w:t>
-      </w:r>
-      <w:r>
-        <w:rPr>
-          <w:rFonts w:ascii="Times New Roman" w:hAnsi="Times New Roman" w:cs="Times New Roman"/>
-          <w:sz w:val="28"/>
-          <w:szCs w:val="28"/>
-        </w:rPr>
-        <w:t>приложении Б</w:t>
-      </w:r>
-      <w:r>
-        <w:rPr>
-          <w:rFonts w:ascii="Times New Roman" w:hAnsi="Times New Roman" w:cs="Times New Roman"/>
-          <w:sz w:val="28"/>
-          <w:szCs w:val="28"/>
-        </w:rPr>
-        <w:t xml:space="preserve">, </w:t>
-      </w:r>
-      <w:r>
-        <w:rPr>
-          <w:rFonts w:ascii="Times New Roman" w:hAnsi="Times New Roman" w:cs="Times New Roman"/>
-          <w:sz w:val="28"/>
-          <w:szCs w:val="28"/>
-        </w:rPr>
-        <w:t xml:space="preserve">после чего программа должна корректно завершаться. </w:t>
+        <w:t xml:space="preserve">В процессе работы программы не должно происходить ее аварийного завершения или зависания. </w:t>
       </w:r>
     </w:p>
     <w:p>
@@ -1814,19 +2030,64 @@
           <w:sz w:val="28"/>
           <w:szCs w:val="28"/>
         </w:rPr>
-        <w:t>Сообщения об ошибке выводятся в консоль и выходной файл при этом не создается.</w:t>
-      </w:r>
-    </w:p>
-    <w:p>
-      <w:pPr>
-        <w:spacing w:after="0" w:line="360" w:lineRule="auto"/>
-        <w:jc w:val="both"/>
-        <w:rPr>
-          <w:rFonts w:ascii="Times New Roman" w:hAnsi="Times New Roman" w:cs="Times New Roman"/>
-          <w:sz w:val="28"/>
-          <w:szCs w:val="28"/>
-        </w:rPr>
-      </w:pPr>
+        <w:t>В случае ошибки во входных данных</w:t>
+      </w:r>
+      <w:r>
+        <w:rPr>
+          <w:rFonts w:ascii="Times New Roman" w:hAnsi="Times New Roman" w:cs="Times New Roman"/>
+          <w:sz w:val="28"/>
+          <w:szCs w:val="28"/>
+        </w:rPr>
+        <w:t>,</w:t>
+      </w:r>
+      <w:r>
+        <w:rPr>
+          <w:rFonts w:ascii="Times New Roman" w:hAnsi="Times New Roman" w:cs="Times New Roman"/>
+          <w:sz w:val="28"/>
+          <w:szCs w:val="28"/>
+        </w:rPr>
+        <w:t xml:space="preserve"> пользователь должен получать сообщения</w:t>
+      </w:r>
+      <w:r>
+        <w:rPr>
+          <w:rFonts w:ascii="Times New Roman" w:hAnsi="Times New Roman" w:cs="Times New Roman"/>
+          <w:sz w:val="28"/>
+          <w:szCs w:val="28"/>
+        </w:rPr>
+        <w:t>,</w:t>
+      </w:r>
+      <w:r>
+        <w:rPr>
+          <w:rFonts w:ascii="Times New Roman" w:hAnsi="Times New Roman" w:cs="Times New Roman"/>
+          <w:sz w:val="28"/>
+          <w:szCs w:val="28"/>
+        </w:rPr>
+        <w:t xml:space="preserve"> перечисленные в </w:t>
+      </w:r>
+      <w:r>
+        <w:rPr>
+          <w:rFonts w:ascii="Times New Roman" w:hAnsi="Times New Roman" w:cs="Times New Roman"/>
+          <w:sz w:val="28"/>
+          <w:szCs w:val="28"/>
+        </w:rPr>
+        <w:t>приложении Б</w:t>
+      </w:r>
+      <w:r>
+        <w:rPr>
+          <w:rFonts w:ascii="Times New Roman" w:hAnsi="Times New Roman" w:cs="Times New Roman"/>
+          <w:sz w:val="28"/>
+          <w:szCs w:val="28"/>
+        </w:rPr>
+        <w:t xml:space="preserve">, </w:t>
+      </w:r>
+      <w:r>
+        <w:rPr>
+          <w:rFonts w:ascii="Times New Roman" w:hAnsi="Times New Roman" w:cs="Times New Roman"/>
+          <w:sz w:val="28"/>
+          <w:szCs w:val="28"/>
+        </w:rPr>
+        <w:t>после чего программа должна корректно завершаться.</w:t>
+      </w:r>
     </w:p>
     <w:p>
       <w:pPr>
@@ -1845,17 +2106,19 @@
           <w:sz w:val="28"/>
           <w:szCs w:val="28"/>
         </w:rPr>
-        <w:t xml:space="preserve">5. Требования программной совместимости </w:t>
-      </w:r>
-      <w:r>
-        <w:rPr>
-          <w:rFonts w:ascii="Times New Roman" w:hAnsi="Times New Roman" w:cs="Times New Roman"/>
-          <w:color w:val="FF0000"/>
-          <w:sz w:val="28"/>
-          <w:szCs w:val="28"/>
-        </w:rPr>
-        <w:t>(МБ ЗДЕСЬ ДОБАВИТЬ)</w:t>
-      </w:r>
+        <w:t>Сообщения об ошибке выводятся в консоль и выходной файл при этом не создается.</w:t>
+      </w:r>
+    </w:p>
+    <w:p>
+      <w:pPr>
+        <w:spacing w:after="0" w:line="360" w:lineRule="auto"/>
+        <w:jc w:val="both"/>
+        <w:rPr>
+          <w:rFonts w:ascii="Times New Roman" w:hAnsi="Times New Roman" w:cs="Times New Roman"/>
+          <w:sz w:val="28"/>
+          <w:szCs w:val="28"/>
+        </w:rPr>
+      </w:pPr>
     </w:p>
     <w:p>
       <w:pPr>
@@ -1868,6 +2131,24 @@
           <w:szCs w:val="28"/>
         </w:rPr>
       </w:pPr>
+      <w:r>
+        <w:rPr>
+          <w:rFonts w:ascii="Times New Roman" w:hAnsi="Times New Roman" w:cs="Times New Roman"/>
+          <w:sz w:val="28"/>
+          <w:szCs w:val="28"/>
+        </w:rPr>
+        <w:lastRenderedPageBreak/>
+        <w:t xml:space="preserve">5. Требования программной совместимости </w:t>
+      </w:r>
+      <w:r>
+        <w:rPr>
+          <w:rFonts w:ascii="Times New Roman" w:hAnsi="Times New Roman" w:cs="Times New Roman"/>
+          <w:color w:val="FF0000"/>
+          <w:sz w:val="28"/>
+          <w:szCs w:val="28"/>
+        </w:rPr>
+        <w:t>(МБ ЗДЕСЬ ДОБАВИТЬ)</w:t>
+      </w:r>
     </w:p>
     <w:p>
       <w:pPr>
@@ -1880,81 +2161,6 @@
           <w:szCs w:val="28"/>
         </w:rPr>
       </w:pPr>
-      <w:r>
-        <w:rPr>
-          <w:rFonts w:ascii="Times New Roman" w:hAnsi="Times New Roman" w:cs="Times New Roman"/>
-          <w:sz w:val="28"/>
-          <w:szCs w:val="28"/>
-        </w:rPr>
-        <w:t>Программа будет разработана н</w:t>
-      </w:r>
-      <w:r>
-        <w:rPr>
-          <w:rFonts w:ascii="Times New Roman" w:hAnsi="Times New Roman" w:cs="Times New Roman"/>
-          <w:sz w:val="28"/>
-          <w:szCs w:val="28"/>
-        </w:rPr>
-        <w:t>а языке С++ с использованием библиотек</w:t>
-      </w:r>
-      <w:r>
-        <w:rPr>
-          <w:rFonts w:ascii="Times New Roman" w:hAnsi="Times New Roman" w:cs="Times New Roman"/>
-          <w:sz w:val="28"/>
-          <w:szCs w:val="28"/>
-        </w:rPr>
-        <w:t>и</w:t>
-      </w:r>
-      <w:r>
-        <w:rPr>
-          <w:rFonts w:ascii="Times New Roman" w:hAnsi="Times New Roman" w:cs="Times New Roman"/>
-          <w:sz w:val="28"/>
-          <w:szCs w:val="28"/>
-        </w:rPr>
-        <w:t xml:space="preserve"> </w:t>
-      </w:r>
-      <w:r>
-        <w:rPr>
-          <w:rFonts w:ascii="Times New Roman" w:hAnsi="Times New Roman" w:cs="Times New Roman"/>
-          <w:sz w:val="28"/>
-          <w:szCs w:val="28"/>
-          <w:lang w:val="en-US"/>
-        </w:rPr>
-        <w:t>Qt</w:t>
-      </w:r>
-      <w:r>
-        <w:rPr>
-          <w:rFonts w:ascii="Times New Roman" w:hAnsi="Times New Roman" w:cs="Times New Roman"/>
-          <w:sz w:val="28"/>
-          <w:szCs w:val="28"/>
-        </w:rPr>
-        <w:t xml:space="preserve">, </w:t>
-      </w:r>
-      <w:proofErr w:type="spellStart"/>
-      <w:r>
-        <w:rPr>
-          <w:rFonts w:ascii="Times New Roman" w:hAnsi="Times New Roman" w:cs="Times New Roman"/>
-          <w:sz w:val="28"/>
-          <w:szCs w:val="28"/>
-        </w:rPr>
-        <w:t>htmlcxx</w:t>
-      </w:r>
-      <w:proofErr w:type="spellEnd"/>
-      <w:r>
-        <w:rPr>
-          <w:rFonts w:ascii="Times New Roman" w:hAnsi="Times New Roman" w:cs="Times New Roman"/>
-          <w:sz w:val="28"/>
-          <w:szCs w:val="28"/>
-        </w:rPr>
-        <w:t xml:space="preserve"> и стандартных библиотек языка С++</w:t>
-      </w:r>
-      <w:r>
-        <w:rPr>
-          <w:rFonts w:ascii="Times New Roman" w:hAnsi="Times New Roman" w:cs="Times New Roman"/>
-          <w:sz w:val="28"/>
-          <w:szCs w:val="28"/>
-        </w:rPr>
-        <w:t>.</w:t>
-      </w:r>
     </w:p>
     <w:p>
       <w:pPr>
@@ -1963,25 +2169,45 @@
         <w:jc w:val="both"/>
         <w:rPr>
           <w:rFonts w:ascii="Times New Roman" w:hAnsi="Times New Roman" w:cs="Times New Roman"/>
-          <w:color w:val="FF0000"/>
-          <w:sz w:val="28"/>
-          <w:szCs w:val="28"/>
-        </w:rPr>
-      </w:pPr>
-      <w:r>
-        <w:rPr>
-          <w:rFonts w:ascii="Times New Roman" w:hAnsi="Times New Roman" w:cs="Times New Roman"/>
-          <w:color w:val="FF0000"/>
-          <w:sz w:val="28"/>
-          <w:szCs w:val="28"/>
-        </w:rPr>
-        <w:t xml:space="preserve">Версия </w:t>
-      </w:r>
-      <w:proofErr w:type="spellStart"/>
-      <w:r>
-        <w:rPr>
-          <w:rFonts w:ascii="Times New Roman" w:hAnsi="Times New Roman" w:cs="Times New Roman"/>
-          <w:color w:val="FF0000"/>
+          <w:sz w:val="28"/>
+          <w:szCs w:val="28"/>
+        </w:rPr>
+      </w:pPr>
+      <w:r>
+        <w:rPr>
+          <w:rFonts w:ascii="Times New Roman" w:hAnsi="Times New Roman" w:cs="Times New Roman"/>
+          <w:sz w:val="28"/>
+          <w:szCs w:val="28"/>
+        </w:rPr>
+        <w:t>Программа будет разработана н</w:t>
+      </w:r>
+      <w:r>
+        <w:rPr>
+          <w:rFonts w:ascii="Times New Roman" w:hAnsi="Times New Roman" w:cs="Times New Roman"/>
+          <w:sz w:val="28"/>
+          <w:szCs w:val="28"/>
+        </w:rPr>
+        <w:t>а языке С++ с использованием библиотек</w:t>
+      </w:r>
+      <w:r>
+        <w:rPr>
+          <w:rFonts w:ascii="Times New Roman" w:hAnsi="Times New Roman" w:cs="Times New Roman"/>
+          <w:sz w:val="28"/>
+          <w:szCs w:val="28"/>
+        </w:rPr>
+        <w:t>и</w:t>
+      </w:r>
+      <w:r>
+        <w:rPr>
+          <w:rFonts w:ascii="Times New Roman" w:hAnsi="Times New Roman" w:cs="Times New Roman"/>
+          <w:sz w:val="28"/>
+          <w:szCs w:val="28"/>
+        </w:rPr>
+        <w:t xml:space="preserve"> </w:t>
+      </w:r>
+      <w:r>
+        <w:rPr>
+          <w:rFonts w:ascii="Times New Roman" w:hAnsi="Times New Roman" w:cs="Times New Roman"/>
           <w:sz w:val="28"/>
           <w:szCs w:val="28"/>
           <w:lang w:val="en-US"/>
@@ -1991,31 +2217,26 @@
       <w:r>
         <w:rPr>
           <w:rFonts w:ascii="Times New Roman" w:hAnsi="Times New Roman" w:cs="Times New Roman"/>
-          <w:color w:val="FF0000"/>
-          <w:sz w:val="28"/>
-          <w:szCs w:val="28"/>
-          <w:lang w:val="en-US"/>
-        </w:rPr>
-        <w:t>Creator</w:t>
-      </w:r>
-      <w:proofErr w:type="spellEnd"/>
-      <w:r>
-        <w:rPr>
-          <w:rFonts w:ascii="Times New Roman" w:hAnsi="Times New Roman" w:cs="Times New Roman"/>
-          <w:color w:val="FF0000"/>
-          <w:sz w:val="28"/>
-          <w:szCs w:val="28"/>
-        </w:rPr>
-        <w:t xml:space="preserve">: </w:t>
-      </w:r>
-      <w:r>
-        <w:rPr>
-          <w:rFonts w:ascii="Times New Roman" w:hAnsi="Times New Roman" w:cs="Times New Roman"/>
-          <w:color w:val="FF0000"/>
-          <w:sz w:val="28"/>
-          <w:szCs w:val="28"/>
-        </w:rPr>
-        <w:t>9.0.1 от 14 дек 2022 г.</w:t>
+          <w:sz w:val="28"/>
+          <w:szCs w:val="28"/>
+        </w:rPr>
+        <w:t xml:space="preserve"> </w:t>
+      </w:r>
+      <w:r>
+        <w:rPr>
+          <w:rFonts w:ascii="Times New Roman" w:hAnsi="Times New Roman" w:cs="Times New Roman"/>
+          <w:sz w:val="28"/>
+          <w:szCs w:val="28"/>
+        </w:rPr>
+        <w:t>и стандартных библиотек языка С++</w:t>
+      </w:r>
+      <w:r>
+        <w:rPr>
+          <w:rFonts w:ascii="Times New Roman" w:hAnsi="Times New Roman" w:cs="Times New Roman"/>
+          <w:sz w:val="28"/>
+          <w:szCs w:val="28"/>
+        </w:rPr>
+        <w:t>.</w:t>
       </w:r>
     </w:p>
     <w:p>
@@ -2046,8 +2267,19 @@
           <w:color w:val="FF0000"/>
           <w:sz w:val="28"/>
           <w:szCs w:val="28"/>
-        </w:rPr>
-        <w:t>htmlcxx</w:t>
+          <w:lang w:val="en-US"/>
+        </w:rPr>
+        <w:t>Qt</w:t>
+      </w:r>
+      <w:r>
+        <w:rPr>
+          <w:rFonts w:ascii="Times New Roman" w:hAnsi="Times New Roman" w:cs="Times New Roman"/>
+          <w:color w:val="FF0000"/>
+          <w:sz w:val="28"/>
+          <w:szCs w:val="28"/>
+          <w:lang w:val="en-US"/>
+        </w:rPr>
+        <w:t>Creator</w:t>
       </w:r>
       <w:proofErr w:type="spellEnd"/>
       <w:r>
@@ -2066,7 +2298,7 @@
           <w:sz w:val="28"/>
           <w:szCs w:val="28"/>
         </w:rPr>
-        <w:t>0.87 от 29 дек 2018 г.</w:t>
+        <w:t>9.0.1 от 14 дек 2022 г.</w:t>
       </w:r>
     </w:p>
     <w:p>
@@ -2086,218 +2318,12 @@
           <w:sz w:val="28"/>
           <w:szCs w:val="28"/>
         </w:rPr>
-        <w:lastRenderedPageBreak/>
         <w:t>Входные файлы могут быть подготовлены в редакторе Блокнот. Выходные файлы могут быть прочитаны с его помощью.</w:t>
       </w:r>
     </w:p>
     <w:p>
       <w:pPr>
         <w:spacing w:after="0" w:line="360" w:lineRule="auto"/>
-        <w:jc w:val="both"/>
-        <w:rPr>
-          <w:rFonts w:ascii="Times New Roman" w:hAnsi="Times New Roman" w:cs="Times New Roman"/>
-          <w:sz w:val="28"/>
-          <w:szCs w:val="28"/>
-        </w:rPr>
-      </w:pPr>
-    </w:p>
-    <w:p>
-      <w:pPr>
-        <w:spacing w:after="0" w:line="360" w:lineRule="auto"/>
-        <w:ind w:firstLine="709"/>
-        <w:jc w:val="both"/>
-        <w:rPr>
-          <w:rFonts w:ascii="Times New Roman" w:hAnsi="Times New Roman" w:cs="Times New Roman"/>
-          <w:sz w:val="28"/>
-          <w:szCs w:val="28"/>
-        </w:rPr>
-      </w:pPr>
-      <w:r>
-        <w:rPr>
-          <w:rFonts w:ascii="Times New Roman" w:hAnsi="Times New Roman" w:cs="Times New Roman"/>
-          <w:sz w:val="28"/>
-          <w:szCs w:val="28"/>
-        </w:rPr>
-        <w:t xml:space="preserve">6. </w:t>
-      </w:r>
-      <w:r>
-        <w:rPr>
-          <w:rFonts w:ascii="Times New Roman" w:hAnsi="Times New Roman" w:cs="Times New Roman"/>
-          <w:sz w:val="28"/>
-          <w:szCs w:val="28"/>
-        </w:rPr>
-        <w:t>Требования к составу и параметрам технических средств</w:t>
-      </w:r>
-      <w:r>
-        <w:rPr>
-          <w:rFonts w:ascii="Times New Roman" w:hAnsi="Times New Roman" w:cs="Times New Roman"/>
-          <w:sz w:val="28"/>
-          <w:szCs w:val="28"/>
-        </w:rPr>
-        <w:t xml:space="preserve"> </w:t>
-      </w:r>
-      <w:r>
-        <w:rPr>
-          <w:rFonts w:ascii="Times New Roman" w:hAnsi="Times New Roman" w:cs="Times New Roman"/>
-          <w:color w:val="FF0000"/>
-          <w:sz w:val="28"/>
-          <w:szCs w:val="28"/>
-        </w:rPr>
-        <w:t>(ПОДУМАТЬ)</w:t>
-      </w:r>
-    </w:p>
-    <w:p>
-      <w:pPr>
-        <w:spacing w:after="0" w:line="360" w:lineRule="auto"/>
-        <w:ind w:firstLine="709"/>
-        <w:jc w:val="both"/>
-        <w:rPr>
-          <w:rFonts w:ascii="Times New Roman" w:hAnsi="Times New Roman" w:cs="Times New Roman"/>
-          <w:sz w:val="28"/>
-          <w:szCs w:val="28"/>
-        </w:rPr>
-      </w:pPr>
-    </w:p>
-    <w:p>
-      <w:pPr>
-        <w:spacing w:after="0" w:line="360" w:lineRule="auto"/>
-        <w:ind w:firstLine="709"/>
-        <w:jc w:val="both"/>
-        <w:rPr>
-          <w:rFonts w:ascii="Times New Roman" w:hAnsi="Times New Roman" w:cs="Times New Roman"/>
-          <w:sz w:val="28"/>
-          <w:szCs w:val="28"/>
-        </w:rPr>
-      </w:pPr>
-      <w:r>
-        <w:rPr>
-          <w:rFonts w:ascii="Times New Roman" w:hAnsi="Times New Roman" w:cs="Times New Roman"/>
-          <w:sz w:val="28"/>
-          <w:szCs w:val="28"/>
-        </w:rPr>
-        <w:t xml:space="preserve">Минимальные требования к оборудованию: </w:t>
-      </w:r>
-    </w:p>
-    <w:p>
-      <w:pPr>
-        <w:spacing w:after="0" w:line="360" w:lineRule="auto"/>
-        <w:ind w:firstLine="709"/>
-        <w:jc w:val="both"/>
-        <w:rPr>
-          <w:rFonts w:ascii="Times New Roman" w:hAnsi="Times New Roman" w:cs="Times New Roman"/>
-          <w:sz w:val="28"/>
-          <w:szCs w:val="28"/>
-        </w:rPr>
-      </w:pPr>
-      <w:r>
-        <w:rPr>
-          <w:rFonts w:ascii="Times New Roman" w:hAnsi="Times New Roman" w:cs="Times New Roman"/>
-          <w:sz w:val="28"/>
-          <w:szCs w:val="28"/>
-        </w:rPr>
-        <w:sym w:font="Symbol" w:char="F02D"/>
-      </w:r>
-      <w:r>
-        <w:rPr>
-          <w:rFonts w:ascii="Times New Roman" w:hAnsi="Times New Roman" w:cs="Times New Roman"/>
-          <w:sz w:val="28"/>
-          <w:szCs w:val="28"/>
-        </w:rPr>
-        <w:t xml:space="preserve"> устройств</w:t>
-      </w:r>
-      <w:r>
-        <w:rPr>
-          <w:rFonts w:ascii="Times New Roman" w:hAnsi="Times New Roman" w:cs="Times New Roman"/>
-          <w:sz w:val="28"/>
-          <w:szCs w:val="28"/>
-        </w:rPr>
-        <w:t>а</w:t>
-      </w:r>
-      <w:r>
-        <w:rPr>
-          <w:rFonts w:ascii="Times New Roman" w:hAnsi="Times New Roman" w:cs="Times New Roman"/>
-          <w:sz w:val="28"/>
-          <w:szCs w:val="28"/>
-        </w:rPr>
-        <w:t xml:space="preserve"> ввода</w:t>
-      </w:r>
-      <w:r>
-        <w:rPr>
-          <w:rFonts w:ascii="Times New Roman" w:hAnsi="Times New Roman" w:cs="Times New Roman"/>
-          <w:sz w:val="28"/>
-          <w:szCs w:val="28"/>
-        </w:rPr>
-        <w:t xml:space="preserve"> </w:t>
-      </w:r>
-      <w:r>
-        <w:rPr>
-          <w:rFonts w:ascii="Times New Roman" w:hAnsi="Times New Roman" w:cs="Times New Roman"/>
-          <w:sz w:val="28"/>
-          <w:szCs w:val="28"/>
-        </w:rPr>
-        <w:t xml:space="preserve">(клавиатура и мышь); </w:t>
-      </w:r>
-    </w:p>
-    <w:p>
-      <w:pPr>
-        <w:spacing w:after="0" w:line="360" w:lineRule="auto"/>
-        <w:ind w:firstLine="709"/>
-        <w:jc w:val="both"/>
-        <w:rPr>
-          <w:rFonts w:ascii="Times New Roman" w:hAnsi="Times New Roman" w:cs="Times New Roman"/>
-          <w:sz w:val="28"/>
-          <w:szCs w:val="28"/>
-        </w:rPr>
-      </w:pPr>
-      <w:r>
-        <w:rPr>
-          <w:rFonts w:ascii="Times New Roman" w:hAnsi="Times New Roman" w:cs="Times New Roman"/>
-          <w:sz w:val="28"/>
-          <w:szCs w:val="28"/>
-        </w:rPr>
-        <w:sym w:font="Symbol" w:char="F02D"/>
-      </w:r>
-      <w:r>
-        <w:rPr>
-          <w:rFonts w:ascii="Times New Roman" w:hAnsi="Times New Roman" w:cs="Times New Roman"/>
-          <w:sz w:val="28"/>
-          <w:szCs w:val="28"/>
-        </w:rPr>
-        <w:t xml:space="preserve"> не менее 10 МБ свободной памяти на жестком диске; </w:t>
-      </w:r>
-    </w:p>
-    <w:p>
-      <w:pPr>
-        <w:spacing w:after="0" w:line="360" w:lineRule="auto"/>
-        <w:ind w:firstLine="709"/>
-        <w:jc w:val="both"/>
-        <w:rPr>
-          <w:rFonts w:ascii="Times New Roman" w:hAnsi="Times New Roman" w:cs="Times New Roman"/>
-          <w:sz w:val="28"/>
-          <w:szCs w:val="28"/>
-        </w:rPr>
-      </w:pPr>
-      <w:r>
-        <w:rPr>
-          <w:rFonts w:ascii="Times New Roman" w:hAnsi="Times New Roman" w:cs="Times New Roman"/>
-          <w:sz w:val="28"/>
-          <w:szCs w:val="28"/>
-        </w:rPr>
-        <w:sym w:font="Symbol" w:char="F02D"/>
-      </w:r>
-      <w:r>
-        <w:rPr>
-          <w:rFonts w:ascii="Times New Roman" w:hAnsi="Times New Roman" w:cs="Times New Roman"/>
-          <w:sz w:val="28"/>
-          <w:szCs w:val="28"/>
-        </w:rPr>
-        <w:t xml:space="preserve"> не менее 200 МБ оперативной памяти.</w:t>
-      </w:r>
-    </w:p>
-    <w:p>
-      <w:pPr>
-        <w:spacing w:after="0" w:line="360" w:lineRule="auto"/>
-        <w:ind w:firstLine="709"/>
         <w:jc w:val="both"/>
         <w:rPr>
           <w:rFonts w:ascii="Times New Roman" w:hAnsi="Times New Roman" w:cs="Times New Roman"/>
@@ -2390,7 +2416,7 @@
                 <w:szCs w:val="28"/>
                 <w:lang w:val="en-US"/>
               </w:rPr>
-              <w:t>input.txt/input.html</w:t>
+              <w:t>input.html</w:t>
             </w:r>
           </w:p>
         </w:tc>
@@ -2443,14 +2469,6 @@
                 <w:szCs w:val="28"/>
               </w:rPr>
             </w:pPr>
-            <w:r>
-              <w:rPr>
-                <w:rFonts w:ascii="Times New Roman" w:hAnsi="Times New Roman" w:cs="Times New Roman"/>
-                <w:sz w:val="28"/>
-                <w:szCs w:val="28"/>
-              </w:rPr>
-              <w:t>Пустой файл</w:t>
-            </w:r>
           </w:p>
         </w:tc>
         <w:tc>
@@ -2467,14 +2485,6 @@
                 <w:szCs w:val="28"/>
               </w:rPr>
             </w:pPr>
-            <w:r>
-              <w:rPr>
-                <w:rFonts w:ascii="Times New Roman" w:hAnsi="Times New Roman" w:cs="Times New Roman"/>
-                <w:sz w:val="28"/>
-                <w:szCs w:val="28"/>
-              </w:rPr>
-              <w:t>Пустой файл</w:t>
-            </w:r>
           </w:p>
         </w:tc>
       </w:tr>
@@ -2537,7 +2547,7 @@
                 <w:szCs w:val="28"/>
                 <w:lang w:val="en-US"/>
               </w:rPr>
-              <w:t>input.txt/input.html</w:t>
+              <w:t>input.html</w:t>
             </w:r>
           </w:p>
         </w:tc>
@@ -2657,7 +2667,7 @@
                 <w:szCs w:val="28"/>
                 <w:lang w:val="en-US"/>
               </w:rPr>
-              <w:t>input.txt/input.html</w:t>
+              <w:t>input.html</w:t>
             </w:r>
           </w:p>
         </w:tc>
@@ -2777,7 +2787,7 @@
                 <w:szCs w:val="28"/>
                 <w:lang w:val="en-US"/>
               </w:rPr>
-              <w:t>input.txt/input.html</w:t>
+              <w:t>input.html</w:t>
             </w:r>
           </w:p>
         </w:tc>
@@ -2897,7 +2907,7 @@
                 <w:szCs w:val="28"/>
                 <w:lang w:val="en-US"/>
               </w:rPr>
-              <w:t>input.txt/input.html</w:t>
+              <w:t>input.html</w:t>
             </w:r>
           </w:p>
         </w:tc>
@@ -3017,7 +3027,7 @@
                 <w:szCs w:val="28"/>
                 <w:lang w:val="en-US"/>
               </w:rPr>
-              <w:t>input.txt/input.html</w:t>
+              <w:t>input.html</w:t>
             </w:r>
           </w:p>
         </w:tc>
@@ -3137,7 +3147,7 @@
                 <w:szCs w:val="28"/>
                 <w:lang w:val="en-US"/>
               </w:rPr>
-              <w:t>input.txt/input.html</w:t>
+              <w:t>input.html</w:t>
             </w:r>
           </w:p>
         </w:tc>
@@ -3257,7 +3267,7 @@
                 <w:szCs w:val="28"/>
                 <w:lang w:val="en-US"/>
               </w:rPr>
-              <w:t>input.txt/input.html</w:t>
+              <w:t>input.html</w:t>
             </w:r>
           </w:p>
         </w:tc>
@@ -3551,6 +3561,7 @@
               <w:jc w:val="both"/>
               <w:rPr>
                 <w:rFonts w:ascii="Times New Roman" w:hAnsi="Times New Roman" w:cs="Times New Roman"/>
+                <w:color w:val="FF0000"/>
                 <w:sz w:val="28"/>
                 <w:szCs w:val="28"/>
               </w:rPr>
@@ -3558,6 +3569,7 @@
             <w:r>
               <w:rPr>
                 <w:rFonts w:ascii="Times New Roman" w:hAnsi="Times New Roman" w:cs="Times New Roman"/>
+                <w:color w:val="FF0000"/>
                 <w:sz w:val="28"/>
                 <w:szCs w:val="28"/>
               </w:rPr>
@@ -3575,6 +3587,7 @@
               <w:jc w:val="both"/>
               <w:rPr>
                 <w:rFonts w:ascii="Times New Roman" w:hAnsi="Times New Roman" w:cs="Times New Roman"/>
+                <w:color w:val="FF0000"/>
                 <w:sz w:val="28"/>
                 <w:szCs w:val="28"/>
               </w:rPr>
@@ -3591,6 +3604,7 @@
               <w:jc w:val="both"/>
               <w:rPr>
                 <w:rFonts w:ascii="Times New Roman" w:hAnsi="Times New Roman" w:cs="Times New Roman"/>
+                <w:color w:val="FF0000"/>
                 <w:sz w:val="28"/>
                 <w:szCs w:val="28"/>
                 <w:lang w:val="en-US"/>
@@ -3599,6 +3613,7 @@
             <w:r>
               <w:rPr>
                 <w:rFonts w:ascii="Times New Roman" w:hAnsi="Times New Roman" w:cs="Times New Roman"/>
+                <w:color w:val="FF0000"/>
                 <w:sz w:val="28"/>
                 <w:szCs w:val="28"/>
                 <w:lang w:val="en-US"/>
@@ -3681,16 +3696,7 @@
                 <w:szCs w:val="28"/>
                 <w:lang w:val="en-US"/>
               </w:rPr>
-              <w:t>The format of the input file does not meet the requirements of the software</w:t>
-            </w:r>
-            <w:r>
-              <w:rPr>
-                <w:rFonts w:ascii="Times New Roman" w:hAnsi="Times New Roman" w:cs="Times New Roman"/>
-                <w:sz w:val="28"/>
-                <w:szCs w:val="28"/>
-                <w:lang w:val="en-US"/>
-              </w:rPr>
-              <w:t>.</w:t>
+              <w:t>The format of the input file does not meet the requirements of the software.</w:t>
             </w:r>
           </w:p>
         </w:tc>
@@ -3708,32 +3714,9 @@
                 <w:rFonts w:ascii="Times New Roman" w:hAnsi="Times New Roman" w:cs="Times New Roman"/>
                 <w:sz w:val="28"/>
                 <w:szCs w:val="28"/>
-              </w:rPr>
-            </w:pPr>
-            <w:r>
-              <w:rPr>
-                <w:rFonts w:ascii="Times New Roman" w:hAnsi="Times New Roman" w:cs="Times New Roman"/>
-                <w:sz w:val="28"/>
-                <w:szCs w:val="28"/>
-              </w:rPr>
-              <w:t>Во входном файле указана ссылка на сайт</w:t>
-            </w:r>
-            <w:r>
-              <w:rPr>
-                <w:rFonts w:ascii="Times New Roman" w:hAnsi="Times New Roman" w:cs="Times New Roman"/>
-                <w:sz w:val="28"/>
-                <w:szCs w:val="28"/>
-              </w:rPr>
-              <w:t xml:space="preserve">, </w:t>
-            </w:r>
-            <w:r>
-              <w:rPr>
-                <w:rFonts w:ascii="Times New Roman" w:hAnsi="Times New Roman" w:cs="Times New Roman"/>
-                <w:sz w:val="28"/>
-                <w:szCs w:val="28"/>
-              </w:rPr>
-              <w:t>которого не существует.</w:t>
-            </w:r>
+                <w:lang w:val="en-US"/>
+              </w:rPr>
+            </w:pPr>
           </w:p>
         </w:tc>
         <w:tc>
@@ -3748,16 +3731,9 @@
                 <w:rFonts w:ascii="Times New Roman" w:hAnsi="Times New Roman" w:cs="Times New Roman"/>
                 <w:sz w:val="28"/>
                 <w:szCs w:val="28"/>
-              </w:rPr>
-            </w:pPr>
-            <w:r>
-              <w:rPr>
-                <w:rFonts w:ascii="Times New Roman" w:hAnsi="Times New Roman" w:cs="Times New Roman"/>
-                <w:sz w:val="28"/>
-                <w:szCs w:val="28"/>
-              </w:rPr>
-              <w:t>http://e.mail123.ru/</w:t>
-            </w:r>
+                <w:lang w:val="en-US"/>
+              </w:rPr>
+            </w:pPr>
           </w:p>
         </w:tc>
         <w:tc>
@@ -3775,15 +3751,6 @@
                 <w:lang w:val="en-US"/>
               </w:rPr>
             </w:pPr>
-            <w:r>
-              <w:rPr>
-                <w:rFonts w:ascii="Times New Roman" w:hAnsi="Times New Roman" w:cs="Times New Roman"/>
-                <w:sz w:val="28"/>
-                <w:szCs w:val="28"/>
-                <w:lang w:val="en-US"/>
-              </w:rPr>
-              <w:t>The link specified in the input data leads to a non-existent site.</w:t>
-            </w:r>
           </w:p>
         </w:tc>
       </w:tr>
@@ -3798,18 +3765,12 @@
               <w:jc w:val="both"/>
               <w:rPr>
                 <w:rFonts w:ascii="Times New Roman" w:hAnsi="Times New Roman" w:cs="Times New Roman"/>
-                <w:sz w:val="28"/>
-                <w:szCs w:val="28"/>
-              </w:rPr>
-            </w:pPr>
-            <w:r>
-              <w:rPr>
-                <w:rFonts w:ascii="Times New Roman" w:hAnsi="Times New Roman" w:cs="Times New Roman"/>
-                <w:sz w:val="28"/>
-                <w:szCs w:val="28"/>
-              </w:rPr>
-              <w:t>Перед ссылкой на сайт содержатся недопустимые символы.</w:t>
-            </w:r>
+                <w:color w:val="FF0000"/>
+                <w:sz w:val="28"/>
+                <w:szCs w:val="28"/>
+                <w:lang w:val="en-US"/>
+              </w:rPr>
+            </w:pPr>
           </w:p>
         </w:tc>
         <w:tc>
@@ -3822,72 +3783,30 @@
               <w:jc w:val="both"/>
               <w:rPr>
                 <w:rFonts w:ascii="Times New Roman" w:hAnsi="Times New Roman" w:cs="Times New Roman"/>
+                <w:color w:val="FF0000"/>
                 <w:sz w:val="28"/>
                 <w:szCs w:val="28"/>
                 <w:lang w:val="en-US"/>
               </w:rPr>
             </w:pPr>
-            <w:r>
-              <w:rPr>
-                <w:rFonts w:ascii="Times New Roman" w:hAnsi="Times New Roman" w:cs="Times New Roman"/>
-                <w:sz w:val="28"/>
-                <w:szCs w:val="28"/>
-              </w:rPr>
-              <w:t>*</w:t>
-            </w:r>
-            <w:proofErr w:type="gramStart"/>
-            <w:r>
-              <w:rPr>
-                <w:rFonts w:ascii="Times New Roman" w:hAnsi="Times New Roman" w:cs="Times New Roman"/>
-                <w:sz w:val="28"/>
-                <w:szCs w:val="28"/>
-              </w:rPr>
-              <w:t>.</w:t>
-            </w:r>
-            <w:r>
-              <w:rPr>
-                <w:rFonts w:ascii="Times New Roman" w:hAnsi="Times New Roman" w:cs="Times New Roman"/>
+          </w:p>
+        </w:tc>
+        <w:tc>
+          <w:tcPr>
+            <w:tcW w:w="3115" w:type="dxa"/>
+          </w:tcPr>
+          <w:p>
+            <w:pPr>
+              <w:spacing w:line="360" w:lineRule="auto"/>
+              <w:jc w:val="both"/>
+              <w:rPr>
+                <w:rFonts w:ascii="Times New Roman" w:hAnsi="Times New Roman" w:cs="Times New Roman"/>
+                <w:color w:val="FF0000"/>
                 <w:sz w:val="28"/>
                 <w:szCs w:val="28"/>
                 <w:lang w:val="en-US"/>
               </w:rPr>
-              <w:t>:</w:t>
-            </w:r>
-            <w:r>
-              <w:rPr>
-                <w:rFonts w:ascii="Times New Roman" w:hAnsi="Times New Roman" w:cs="Times New Roman"/>
-                <w:sz w:val="28"/>
-                <w:szCs w:val="28"/>
-              </w:rPr>
-              <w:t>http://e.mail123.ru/</w:t>
-            </w:r>
-            <w:proofErr w:type="gramEnd"/>
-          </w:p>
-        </w:tc>
-        <w:tc>
-          <w:tcPr>
-            <w:tcW w:w="3115" w:type="dxa"/>
-          </w:tcPr>
-          <w:p>
-            <w:pPr>
-              <w:spacing w:line="360" w:lineRule="auto"/>
-              <w:jc w:val="both"/>
-              <w:rPr>
-                <w:rFonts w:ascii="Times New Roman" w:hAnsi="Times New Roman" w:cs="Times New Roman"/>
-                <w:sz w:val="28"/>
-                <w:szCs w:val="28"/>
-                <w:lang w:val="en-US"/>
-              </w:rPr>
-            </w:pPr>
-            <w:r>
-              <w:rPr>
-                <w:rFonts w:ascii="Times New Roman" w:hAnsi="Times New Roman" w:cs="Times New Roman"/>
-                <w:sz w:val="28"/>
-                <w:szCs w:val="28"/>
-                <w:lang w:val="en-US"/>
-              </w:rPr>
-              <w:t>Invalid characters are contained before the link specified in the input data.</w:t>
-            </w:r>
+            </w:pPr>
           </w:p>
         </w:tc>
       </w:tr>
@@ -4963,6 +4882,7 @@
   <w:style w:type="character" w:default="1" w:styleId="a0">
     <w:name w:val="Default Paragraph Font"/>
     <w:uiPriority w:val="1"/>
+    <w:semiHidden/>
     <w:unhideWhenUsed/>
   </w:style>
   <w:style w:type="table" w:default="1" w:styleId="a1">

</xml_diff>